<commit_message>
Final Project Scene & Script Update
Soort van ingeleverd, possible changes could be made later on.
</commit_message>
<xml_diff>
--- a/P2/Assets/BedrijfsplanBackup/Bedrijfsplan_GrimTale Games(22-1-2017).docx
+++ b/P2/Assets/BedrijfsplanBackup/Bedrijfsplan_GrimTale Games(22-1-2017).docx
@@ -234,8 +234,9 @@
           <w:szCs w:val="42"/>
           <w:lang w:val="nl-NL"/>
         </w:rPr>
-        <w:t>Grim Tale Games</w:t>
-      </w:r>
+        <w:t xml:space="preserve">Grim </w:t>
+      </w:r>
+      <w:proofErr w:type="spellStart"/>
       <w:r>
         <w:rPr>
           <w:b/>
@@ -244,6 +245,27 @@
           <w:szCs w:val="42"/>
           <w:lang w:val="nl-NL"/>
         </w:rPr>
+        <w:t>Tale</w:t>
+      </w:r>
+      <w:proofErr w:type="spellEnd"/>
+      <w:r>
+        <w:rPr>
+          <w:b/>
+          <w:bCs/>
+          <w:sz w:val="42"/>
+          <w:szCs w:val="42"/>
+          <w:lang w:val="nl-NL"/>
+        </w:rPr>
+        <w:t xml:space="preserve"> Games</w:t>
+      </w:r>
+      <w:r>
+        <w:rPr>
+          <w:b/>
+          <w:bCs/>
+          <w:sz w:val="42"/>
+          <w:szCs w:val="42"/>
+          <w:lang w:val="nl-NL"/>
+        </w:rPr>
         <w:br/>
       </w:r>
     </w:p>
@@ -408,6 +430,7 @@
           <w:lang w:val="de-DE"/>
         </w:rPr>
       </w:pPr>
+      <w:proofErr w:type="spellStart"/>
       <w:r>
         <w:rPr>
           <w:sz w:val="22"/>
@@ -416,6 +439,7 @@
         </w:rPr>
         <w:t>Versie</w:t>
       </w:r>
+      <w:proofErr w:type="spellEnd"/>
       <w:r>
         <w:rPr>
           <w:sz w:val="22"/>
@@ -496,16 +520,17 @@
           <w:lang w:val="de-DE"/>
         </w:rPr>
         <w:br/>
-        <w:t>Auteur</w:t>
-      </w:r>
+      </w:r>
+      <w:proofErr w:type="spellStart"/>
       <w:r>
         <w:rPr>
           <w:sz w:val="22"/>
           <w:szCs w:val="22"/>
           <w:lang w:val="de-DE"/>
         </w:rPr>
-        <w:tab/>
-      </w:r>
+        <w:t>Auteur</w:t>
+      </w:r>
+      <w:proofErr w:type="spellEnd"/>
       <w:r>
         <w:rPr>
           <w:sz w:val="22"/>
@@ -520,7 +545,25 @@
           <w:szCs w:val="22"/>
           <w:lang w:val="de-DE"/>
         </w:rPr>
-        <w:t>Jarno Vos</w:t>
+        <w:tab/>
+      </w:r>
+      <w:proofErr w:type="spellStart"/>
+      <w:r>
+        <w:rPr>
+          <w:sz w:val="22"/>
+          <w:szCs w:val="22"/>
+          <w:lang w:val="de-DE"/>
+        </w:rPr>
+        <w:t>Jarno</w:t>
+      </w:r>
+      <w:proofErr w:type="spellEnd"/>
+      <w:r>
+        <w:rPr>
+          <w:sz w:val="22"/>
+          <w:szCs w:val="22"/>
+          <w:lang w:val="de-DE"/>
+        </w:rPr>
+        <w:t xml:space="preserve"> Vos</w:t>
       </w:r>
       <w:r>
         <w:rPr>
@@ -827,16 +870,7 @@
           <w:sz w:val="36"/>
           <w:szCs w:val="36"/>
         </w:rPr>
-        <w:t xml:space="preserve"> </w:t>
-      </w:r>
-      <w:r>
-        <w:rPr>
-          <w:rFonts w:cs="Arial"/>
-          <w:color w:val="000000"/>
-          <w:sz w:val="36"/>
-          <w:szCs w:val="36"/>
-        </w:rPr>
-        <w:t>1.1</w:t>
+        <w:t xml:space="preserve"> 1.1</w:t>
       </w:r>
       <w:r>
         <w:rPr>
@@ -917,14 +951,7 @@
                 <w:color w:val="000000"/>
                 <w:lang w:val="nl-NL"/>
               </w:rPr>
-              <w:t>Naam</w:t>
-            </w:r>
-            <w:r>
-              <w:rPr>
-                <w:color w:val="000000"/>
-                <w:lang w:val="nl-NL"/>
-              </w:rPr>
-              <w:t xml:space="preserve">                                                                                 </w:t>
+              <w:t xml:space="preserve">Naam                                                                                 </w:t>
             </w:r>
           </w:p>
           <w:p>
@@ -968,8 +995,17 @@
                 <w:color w:val="000000"/>
                 <w:lang w:val="nl-NL"/>
               </w:rPr>
-              <w:t>Jens Walgien</w:t>
-            </w:r>
+              <w:t xml:space="preserve">Jens </w:t>
+            </w:r>
+            <w:proofErr w:type="spellStart"/>
+            <w:r>
+              <w:rPr>
+                <w:color w:val="000000"/>
+                <w:lang w:val="nl-NL"/>
+              </w:rPr>
+              <w:t>Walgien</w:t>
+            </w:r>
+            <w:proofErr w:type="spellEnd"/>
           </w:p>
         </w:tc>
       </w:tr>
@@ -1089,8 +1125,13 @@
                 <w:lang w:val="nl-NL"/>
               </w:rPr>
             </w:pPr>
-            <w:r>
-              <w:t>Nilantsweg 69</w:t>
+            <w:proofErr w:type="spellStart"/>
+            <w:r>
+              <w:t>Nilantsweg</w:t>
+            </w:r>
+            <w:proofErr w:type="spellEnd"/>
+            <w:r>
+              <w:t xml:space="preserve"> 69</w:t>
             </w:r>
           </w:p>
         </w:tc>
@@ -1693,12 +1734,14 @@
                 <w:lang w:val="nl-NL"/>
               </w:rPr>
             </w:pPr>
+            <w:proofErr w:type="spellStart"/>
             <w:r>
               <w:rPr>
                 <w:lang w:val="nl-NL"/>
               </w:rPr>
               <w:t>ElectroTechniek</w:t>
             </w:r>
+            <w:proofErr w:type="spellEnd"/>
           </w:p>
         </w:tc>
       </w:tr>
@@ -1754,7 +1797,21 @@
               <w:rPr>
                 <w:lang w:val="nl-NL"/>
               </w:rPr>
-              <w:t>Stage bij Motorzaak Wildeman Zorg, Stroomdal, Landstede Concierge, Gemeente Zwolle, Gebouw Zwart Deltion.</w:t>
+              <w:t xml:space="preserve">Stage bij Motorzaak Wildeman Zorg, Stroomdal, Landstede </w:t>
+            </w:r>
+            <w:proofErr w:type="spellStart"/>
+            <w:r>
+              <w:rPr>
+                <w:lang w:val="nl-NL"/>
+              </w:rPr>
+              <w:t>Concierge</w:t>
+            </w:r>
+            <w:proofErr w:type="spellEnd"/>
+            <w:r>
+              <w:rPr>
+                <w:lang w:val="nl-NL"/>
+              </w:rPr>
+              <w:t>, Gemeente Zwolle, Gebouw Zwart Deltion.</w:t>
             </w:r>
           </w:p>
           <w:p>
@@ -1992,8 +2049,17 @@
                 <w:color w:val="000000"/>
                 <w:lang w:val="nl-NL"/>
               </w:rPr>
-              <w:t>Van der Laenstraat</w:t>
-            </w:r>
+              <w:t xml:space="preserve">Van der </w:t>
+            </w:r>
+            <w:proofErr w:type="spellStart"/>
+            <w:r>
+              <w:rPr>
+                <w:color w:val="000000"/>
+                <w:lang w:val="nl-NL"/>
+              </w:rPr>
+              <w:t>Laenstraat</w:t>
+            </w:r>
+            <w:proofErr w:type="spellEnd"/>
             <w:r>
               <w:rPr>
                 <w:color w:val="000000"/>
@@ -2391,6 +2457,7 @@
                 <w:lang w:val="nl-NL"/>
               </w:rPr>
             </w:pPr>
+            <w:proofErr w:type="spellStart"/>
             <w:r>
               <w:rPr>
                 <w:color w:val="000000"/>
@@ -2398,6 +2465,7 @@
               </w:rPr>
               <w:t>Linked</w:t>
             </w:r>
+            <w:proofErr w:type="spellEnd"/>
             <w:r>
               <w:rPr>
                 <w:color w:val="000000"/>
@@ -3006,8 +3074,13 @@
                 <w:lang w:val="nl-NL"/>
               </w:rPr>
             </w:pPr>
-            <w:r>
-              <w:t>Zonnedauwlaan 27</w:t>
+            <w:proofErr w:type="spellStart"/>
+            <w:r>
+              <w:t>Zonnedauwlaan</w:t>
+            </w:r>
+            <w:proofErr w:type="spellEnd"/>
+            <w:r>
+              <w:t xml:space="preserve"> 27</w:t>
             </w:r>
           </w:p>
         </w:tc>
@@ -3899,7 +3972,23 @@
                 <w:color w:val="000000"/>
                 <w:lang w:val="nl-NL"/>
               </w:rPr>
-              <w:t>Grim Tale Games</w:t>
+              <w:t xml:space="preserve">Grim </w:t>
+            </w:r>
+            <w:proofErr w:type="spellStart"/>
+            <w:r>
+              <w:rPr>
+                <w:color w:val="000000"/>
+                <w:lang w:val="nl-NL"/>
+              </w:rPr>
+              <w:t>Tale</w:t>
+            </w:r>
+            <w:proofErr w:type="spellEnd"/>
+            <w:r>
+              <w:rPr>
+                <w:color w:val="000000"/>
+                <w:lang w:val="nl-NL"/>
+              </w:rPr>
+              <w:t xml:space="preserve"> Games</w:t>
             </w:r>
           </w:p>
           <w:p>
@@ -4055,23 +4144,41 @@
                 <w:color w:val="000000"/>
                 <w:lang w:val="nl-NL"/>
               </w:rPr>
-              <w:t>Jens Walgien</w:t>
-            </w:r>
-          </w:p>
-          <w:p>
-            <w:pPr>
-              <w:rPr>
-                <w:color w:val="000000"/>
-                <w:lang w:val="nl-NL"/>
-              </w:rPr>
-            </w:pPr>
-            <w:r>
-              <w:rPr>
-                <w:color w:val="000000"/>
-                <w:lang w:val="nl-NL"/>
-              </w:rPr>
-              <w:t>Justin Luttmer</w:t>
-            </w:r>
+              <w:t xml:space="preserve">Jens </w:t>
+            </w:r>
+            <w:proofErr w:type="spellStart"/>
+            <w:r>
+              <w:rPr>
+                <w:color w:val="000000"/>
+                <w:lang w:val="nl-NL"/>
+              </w:rPr>
+              <w:t>Walgien</w:t>
+            </w:r>
+            <w:proofErr w:type="spellEnd"/>
+          </w:p>
+          <w:p>
+            <w:pPr>
+              <w:rPr>
+                <w:color w:val="000000"/>
+                <w:lang w:val="nl-NL"/>
+              </w:rPr>
+            </w:pPr>
+            <w:r>
+              <w:rPr>
+                <w:color w:val="000000"/>
+                <w:lang w:val="nl-NL"/>
+              </w:rPr>
+              <w:t xml:space="preserve">Justin </w:t>
+            </w:r>
+            <w:proofErr w:type="spellStart"/>
+            <w:r>
+              <w:rPr>
+                <w:color w:val="000000"/>
+                <w:lang w:val="nl-NL"/>
+              </w:rPr>
+              <w:t>Luttmer</w:t>
+            </w:r>
+            <w:proofErr w:type="spellEnd"/>
           </w:p>
         </w:tc>
         <w:tc>
@@ -4390,7 +4497,21 @@
         <w:rPr>
           <w:lang w:val="nl-NL"/>
         </w:rPr>
-        <w:t>We rollen elke week een bugfix uit. We willen ook dat iedereen die ons spel koopt een goede ervaring heeft en daarom brengen we wekelijks een update uit die de door de spelers gevonden fouten oplost.</w:t>
+        <w:t xml:space="preserve">We rollen elke week een </w:t>
+      </w:r>
+      <w:proofErr w:type="spellStart"/>
+      <w:r>
+        <w:rPr>
+          <w:lang w:val="nl-NL"/>
+        </w:rPr>
+        <w:t>bugfix</w:t>
+      </w:r>
+      <w:proofErr w:type="spellEnd"/>
+      <w:r>
+        <w:rPr>
+          <w:lang w:val="nl-NL"/>
+        </w:rPr>
+        <w:t xml:space="preserve"> uit. We willen ook dat iedereen die ons spel koopt een goede ervaring heeft en daarom brengen we wekelijks een update uit die de door de spelers gevonden fouten oplost.</w:t>
       </w:r>
     </w:p>
     <w:p>
@@ -4414,13 +4535,63 @@
         <w:rPr>
           <w:lang w:val="nl-NL"/>
         </w:rPr>
-        <w:t>ik van een geavanceerd cheaters-</w:t>
-      </w:r>
-      <w:r>
-        <w:rPr>
-          <w:lang w:val="nl-NL"/>
-        </w:rPr>
-        <w:t>autodetection-systeem, waarmee we snel mensen kunnen bannen voor het gebruik van exploits, hacks of bots.</w:t>
+        <w:t xml:space="preserve">ik van een geavanceerd </w:t>
+      </w:r>
+      <w:proofErr w:type="spellStart"/>
+      <w:r>
+        <w:rPr>
+          <w:lang w:val="nl-NL"/>
+        </w:rPr>
+        <w:t>cheaters</w:t>
+      </w:r>
+      <w:proofErr w:type="spellEnd"/>
+      <w:r>
+        <w:rPr>
+          <w:lang w:val="nl-NL"/>
+        </w:rPr>
+        <w:t>-</w:t>
+      </w:r>
+      <w:proofErr w:type="spellStart"/>
+      <w:r>
+        <w:rPr>
+          <w:lang w:val="nl-NL"/>
+        </w:rPr>
+        <w:t>autodetection</w:t>
+      </w:r>
+      <w:proofErr w:type="spellEnd"/>
+      <w:r>
+        <w:rPr>
+          <w:lang w:val="nl-NL"/>
+        </w:rPr>
+        <w:t xml:space="preserve">-systeem, waarmee we snel mensen kunnen bannen voor het gebruik van </w:t>
+      </w:r>
+      <w:proofErr w:type="spellStart"/>
+      <w:r>
+        <w:rPr>
+          <w:lang w:val="nl-NL"/>
+        </w:rPr>
+        <w:t>exploits</w:t>
+      </w:r>
+      <w:proofErr w:type="spellEnd"/>
+      <w:r>
+        <w:rPr>
+          <w:lang w:val="nl-NL"/>
+        </w:rPr>
+        <w:t xml:space="preserve">, </w:t>
+      </w:r>
+      <w:proofErr w:type="spellStart"/>
+      <w:r>
+        <w:rPr>
+          <w:lang w:val="nl-NL"/>
+        </w:rPr>
+        <w:t>hacks</w:t>
+      </w:r>
+      <w:proofErr w:type="spellEnd"/>
+      <w:r>
+        <w:rPr>
+          <w:lang w:val="nl-NL"/>
+        </w:rPr>
+        <w:t xml:space="preserve"> of bots.</w:t>
       </w:r>
     </w:p>
     <w:p>
@@ -4513,16 +4684,14 @@
           <w:iCs/>
           <w:lang w:val="nl-NL"/>
         </w:rPr>
-        <w:t>Mannen van 18 tot 35 j</w:t>
-      </w:r>
-      <w:bookmarkStart w:id="0" w:name="_GoBack"/>
-      <w:bookmarkEnd w:id="0"/>
+        <w:t>Mannen van 18+</w:t>
+      </w:r>
       <w:r>
         <w:rPr>
           <w:iCs/>
           <w:lang w:val="nl-NL"/>
         </w:rPr>
-        <w:t>aar oud die houden van uitdagende games</w:t>
+        <w:t xml:space="preserve"> jaar oud die houden van uitdagende games</w:t>
       </w:r>
     </w:p>
     <w:p>
@@ -4542,7 +4711,48 @@
           <w:iCs/>
           <w:lang w:val="nl-NL"/>
         </w:rPr>
-        <w:t>Mannen van 18 tot 35 jaar oud die houden van fantasy roleplaying-games</w:t>
+        <w:t>Mannen van 18+</w:t>
+      </w:r>
+      <w:bookmarkStart w:id="0" w:name="_GoBack"/>
+      <w:bookmarkEnd w:id="0"/>
+      <w:r>
+        <w:rPr>
+          <w:iCs/>
+          <w:lang w:val="nl-NL"/>
+        </w:rPr>
+        <w:t xml:space="preserve"> jaar oud die houden van </w:t>
+      </w:r>
+      <w:proofErr w:type="spellStart"/>
+      <w:r>
+        <w:rPr>
+          <w:iCs/>
+          <w:lang w:val="nl-NL"/>
+        </w:rPr>
+        <w:t>fantasy</w:t>
+      </w:r>
+      <w:proofErr w:type="spellEnd"/>
+      <w:r>
+        <w:rPr>
+          <w:iCs/>
+          <w:lang w:val="nl-NL"/>
+        </w:rPr>
+        <w:t xml:space="preserve"> </w:t>
+      </w:r>
+      <w:proofErr w:type="spellStart"/>
+      <w:r>
+        <w:rPr>
+          <w:iCs/>
+          <w:lang w:val="nl-NL"/>
+        </w:rPr>
+        <w:t>roleplaying</w:t>
+      </w:r>
+      <w:proofErr w:type="spellEnd"/>
+      <w:r>
+        <w:rPr>
+          <w:iCs/>
+          <w:lang w:val="nl-NL"/>
+        </w:rPr>
+        <w:t>-games</w:t>
       </w:r>
     </w:p>
     <w:p>
@@ -4727,7 +4937,7 @@
         <w:szCs w:val="16"/>
         <w:lang w:val="nl-NL"/>
       </w:rPr>
-      <w:t>2</w:t>
+      <w:t>5</w:t>
     </w:r>
     <w:r>
       <w:rPr>
@@ -5277,6 +5487,7 @@
     <w:lsdException w:name="Strong" w:uiPriority="22" w:qFormat="1"/>
     <w:lsdException w:name="Emphasis" w:uiPriority="20" w:qFormat="1"/>
     <w:lsdException w:name="HTML Sample" w:semiHidden="1" w:unhideWhenUsed="1"/>
+    <w:lsdException w:name="Normal Table" w:semiHidden="1" w:unhideWhenUsed="1"/>
     <w:lsdException w:name="Outline List 1" w:semiHidden="1" w:unhideWhenUsed="1"/>
     <w:lsdException w:name="Outline List 2" w:semiHidden="1" w:unhideWhenUsed="1"/>
     <w:lsdException w:name="Outline List 3" w:semiHidden="1" w:unhideWhenUsed="1"/>
@@ -5319,6 +5530,7 @@
     <w:lsdException w:name="Table Professional" w:semiHidden="1" w:unhideWhenUsed="1"/>
     <w:lsdException w:name="Table Subtle 1" w:semiHidden="1" w:unhideWhenUsed="1"/>
     <w:lsdException w:name="Table Subtle 2" w:semiHidden="1" w:unhideWhenUsed="1"/>
+    <w:lsdException w:name="Table Web 1" w:semiHidden="1" w:unhideWhenUsed="1"/>
     <w:lsdException w:name="Table Web 2" w:semiHidden="1" w:unhideWhenUsed="1"/>
     <w:lsdException w:name="Table Web 3" w:semiHidden="1" w:unhideWhenUsed="1"/>
     <w:lsdException w:name="Table Grid" w:uiPriority="59"/>
@@ -6036,7 +6248,7 @@
 </file>
 
 <file path=customXml/itemProps1.xml><?xml version="1.0" encoding="utf-8"?>
-<ds:datastoreItem xmlns:ds="http://schemas.openxmlformats.org/officeDocument/2006/customXml" ds:itemID="{A4E09C7C-1DD6-4AB2-9746-A5278978169B}">
+<ds:datastoreItem xmlns:ds="http://schemas.openxmlformats.org/officeDocument/2006/customXml" ds:itemID="{9D3A9A01-9E4F-4120-A5B2-025BAB34AE54}">
   <ds:schemaRefs>
     <ds:schemaRef ds:uri="http://schemas.openxmlformats.org/officeDocument/2006/bibliography"/>
   </ds:schemaRefs>

</xml_diff>